<commit_message>
Returned to using an array of objects for scoreboard manipulation
I learned that using an array of objects also meets the requirements so i decided to use that
</commit_message>
<xml_diff>
--- a/Yannik Nelson AH Project proposal.docx
+++ b/Yannik Nelson AH Project proposal.docx
@@ -68,8 +68,6 @@
         </w:rPr>
         <w:t>The project is a game, in this case space invaders.</w:t>
       </w:r>
-      <w:bookmarkStart w:id="0" w:name="_GoBack"/>
-      <w:bookmarkEnd w:id="0"/>
     </w:p>
     <w:p>
       <w:pPr>
@@ -2051,7 +2049,14 @@
           <w:sz w:val="24"/>
           <w:szCs w:val="24"/>
         </w:rPr>
-        <w:t>file and will be sorted using an array of record</w:t>
+        <w:t xml:space="preserve">file and will be sorted using an array of </w:t>
+      </w:r>
+      <w:r>
+        <w:rPr>
+          <w:sz w:val="24"/>
+          <w:szCs w:val="24"/>
+        </w:rPr>
+        <w:t>object</w:t>
       </w:r>
       <w:r>
         <w:rPr>
@@ -2502,24 +2507,63 @@
           <w:szCs w:val="24"/>
           <w:u w:val="single"/>
         </w:rPr>
-        <w:t>Array of records:</w:t>
-      </w:r>
-    </w:p>
-    <w:p>
-      <w:pPr>
-        <w:spacing w:after="0"/>
-        <w:rPr>
-          <w:sz w:val="24"/>
-          <w:szCs w:val="24"/>
-        </w:rPr>
-      </w:pPr>
-      <w:r>
-        <w:rPr>
-          <w:sz w:val="24"/>
-          <w:szCs w:val="24"/>
-        </w:rPr>
-        <w:t xml:space="preserve">    An array of records will be used to store the high score data while being manipulated</w:t>
-      </w:r>
+        <w:t xml:space="preserve">Array of </w:t>
+      </w:r>
+      <w:r>
+        <w:rPr>
+          <w:sz w:val="28"/>
+          <w:szCs w:val="24"/>
+          <w:u w:val="single"/>
+        </w:rPr>
+        <w:t>object</w:t>
+      </w:r>
+      <w:r>
+        <w:rPr>
+          <w:sz w:val="28"/>
+          <w:szCs w:val="24"/>
+          <w:u w:val="single"/>
+        </w:rPr>
+        <w:t>s:</w:t>
+      </w:r>
+    </w:p>
+    <w:p>
+      <w:pPr>
+        <w:spacing w:after="0"/>
+        <w:rPr>
+          <w:sz w:val="24"/>
+          <w:szCs w:val="24"/>
+        </w:rPr>
+      </w:pPr>
+      <w:r>
+        <w:rPr>
+          <w:sz w:val="24"/>
+          <w:szCs w:val="24"/>
+        </w:rPr>
+        <w:t xml:space="preserve">    An array of </w:t>
+      </w:r>
+      <w:r>
+        <w:rPr>
+          <w:sz w:val="24"/>
+          <w:szCs w:val="24"/>
+        </w:rPr>
+        <w:t>object</w:t>
+      </w:r>
+      <w:r>
+        <w:rPr>
+          <w:sz w:val="24"/>
+          <w:szCs w:val="24"/>
+        </w:rPr>
+        <w:t>s will be used to store the high score data while being manipulated</w:t>
+      </w:r>
+      <w:r>
+        <w:rPr>
+          <w:sz w:val="24"/>
+          <w:szCs w:val="24"/>
+        </w:rPr>
+        <w:t>.</w:t>
+      </w:r>
+      <w:bookmarkStart w:id="0" w:name="_GoBack"/>
+      <w:bookmarkEnd w:id="0"/>
     </w:p>
     <w:sectPr>
       <w:headerReference w:type="default" r:id="rId6"/>
@@ -3086,6 +3130,36 @@
     <w:uiPriority w:val="99"/>
     <w:rsid w:val="003B38F0"/>
   </w:style>
+  <w:style w:type="paragraph" w:styleId="BalloonText">
+    <w:name w:val="Balloon Text"/>
+    <w:basedOn w:val="Normal"/>
+    <w:link w:val="BalloonTextChar"/>
+    <w:uiPriority w:val="99"/>
+    <w:semiHidden/>
+    <w:unhideWhenUsed/>
+    <w:rsid w:val="003C47AE"/>
+    <w:pPr>
+      <w:spacing w:after="0" w:line="240" w:lineRule="auto"/>
+    </w:pPr>
+    <w:rPr>
+      <w:rFonts w:ascii="Segoe UI" w:hAnsi="Segoe UI" w:cs="Segoe UI"/>
+      <w:sz w:val="18"/>
+      <w:szCs w:val="18"/>
+    </w:rPr>
+  </w:style>
+  <w:style w:type="character" w:customStyle="1" w:styleId="BalloonTextChar">
+    <w:name w:val="Balloon Text Char"/>
+    <w:basedOn w:val="DefaultParagraphFont"/>
+    <w:link w:val="BalloonText"/>
+    <w:uiPriority w:val="99"/>
+    <w:semiHidden/>
+    <w:rsid w:val="003C47AE"/>
+    <w:rPr>
+      <w:rFonts w:ascii="Segoe UI" w:hAnsi="Segoe UI" w:cs="Segoe UI"/>
+      <w:sz w:val="18"/>
+      <w:szCs w:val="18"/>
+    </w:rPr>
+  </w:style>
 </w:styles>
 </file>
 

</xml_diff>

<commit_message>
Removed Recurtion from requirements met + created + updated a record of progress
I am not certain that the program will use recurtion so i removed it for now, i may put it back in if it is used.
</commit_message>
<xml_diff>
--- a/Yannik Nelson AH Project proposal.docx
+++ b/Yannik Nelson AH Project proposal.docx
@@ -896,7 +896,23 @@
           <w:szCs w:val="28"/>
           <w:u w:val="single"/>
         </w:rPr>
-        <w:t>Score:</w:t>
+        <w:t>Score</w:t>
+      </w:r>
+      <w:r>
+        <w:rPr>
+          <w:sz w:val="28"/>
+          <w:szCs w:val="28"/>
+          <w:u w:val="single"/>
+        </w:rPr>
+        <w:t>-board</w:t>
+      </w:r>
+      <w:r>
+        <w:rPr>
+          <w:sz w:val="28"/>
+          <w:szCs w:val="28"/>
+          <w:u w:val="single"/>
+        </w:rPr>
+        <w:t>:</w:t>
       </w:r>
     </w:p>
     <w:p>
@@ -2026,7 +2042,23 @@
           <w:szCs w:val="28"/>
           <w:u w:val="single"/>
         </w:rPr>
-        <w:t>Scoreboard:</w:t>
+        <w:t>Score</w:t>
+      </w:r>
+      <w:r>
+        <w:rPr>
+          <w:sz w:val="28"/>
+          <w:szCs w:val="28"/>
+          <w:u w:val="single"/>
+        </w:rPr>
+        <w:t>-</w:t>
+      </w:r>
+      <w:r>
+        <w:rPr>
+          <w:sz w:val="28"/>
+          <w:szCs w:val="28"/>
+          <w:u w:val="single"/>
+        </w:rPr>
+        <w:t>board:</w:t>
       </w:r>
     </w:p>
     <w:p>
@@ -2198,7 +2230,21 @@
           <w:sz w:val="24"/>
           <w:szCs w:val="24"/>
         </w:rPr>
-        <w:t xml:space="preserve">    The scoreboard will only allow alphabetical characters.</w:t>
+        <w:t xml:space="preserve">    The score</w:t>
+      </w:r>
+      <w:r>
+        <w:rPr>
+          <w:sz w:val="24"/>
+          <w:szCs w:val="24"/>
+        </w:rPr>
+        <w:t>-</w:t>
+      </w:r>
+      <w:r>
+        <w:rPr>
+          <w:sz w:val="24"/>
+          <w:szCs w:val="24"/>
+        </w:rPr>
+        <w:t>board will only allow alphabetical characters.</w:t>
       </w:r>
     </w:p>
     <w:p>
@@ -2306,17 +2352,22 @@
           <w:sz w:val="24"/>
           <w:szCs w:val="24"/>
         </w:rPr>
-        <w:t xml:space="preserve">isplaying the </w:t>
-      </w:r>
-      <w:proofErr w:type="gramStart"/>
-      <w:r>
-        <w:rPr>
-          <w:sz w:val="24"/>
-          <w:szCs w:val="24"/>
-        </w:rPr>
-        <w:t>scoreboard</w:t>
-      </w:r>
-      <w:proofErr w:type="gramEnd"/>
+        <w:t>isplaying the score</w:t>
+      </w:r>
+      <w:r>
+        <w:rPr>
+          <w:sz w:val="24"/>
+          <w:szCs w:val="24"/>
+        </w:rPr>
+        <w:t>-</w:t>
+      </w:r>
+      <w:r>
+        <w:rPr>
+          <w:sz w:val="24"/>
+          <w:szCs w:val="24"/>
+        </w:rPr>
+        <w:t>board</w:t>
+      </w:r>
       <w:r>
         <w:rPr>
           <w:sz w:val="24"/>
@@ -2424,146 +2475,96 @@
           <w:szCs w:val="24"/>
         </w:rPr>
         <w:t>score.</w:t>
-      </w:r>
-    </w:p>
-    <w:p>
-      <w:pPr>
-        <w:spacing w:after="0"/>
-        <w:rPr>
-          <w:sz w:val="24"/>
-          <w:szCs w:val="24"/>
-        </w:rPr>
-      </w:pPr>
-    </w:p>
-    <w:p>
-      <w:pPr>
-        <w:spacing w:after="0"/>
-        <w:rPr>
-          <w:sz w:val="24"/>
-          <w:szCs w:val="24"/>
-          <w:u w:val="single"/>
-        </w:rPr>
-      </w:pPr>
-      <w:r>
-        <w:rPr>
-          <w:sz w:val="24"/>
-          <w:szCs w:val="24"/>
-        </w:rPr>
-        <w:t xml:space="preserve">  </w:t>
-      </w:r>
-      <w:r>
-        <w:rPr>
-          <w:sz w:val="28"/>
-          <w:szCs w:val="24"/>
-          <w:u w:val="single"/>
-        </w:rPr>
-        <w:t>Recursion:</w:t>
-      </w:r>
-    </w:p>
-    <w:p>
-      <w:pPr>
-        <w:spacing w:after="0"/>
-        <w:rPr>
-          <w:sz w:val="24"/>
-          <w:szCs w:val="24"/>
-        </w:rPr>
-      </w:pPr>
-      <w:r>
-        <w:rPr>
-          <w:sz w:val="24"/>
-          <w:szCs w:val="24"/>
-        </w:rPr>
-        <w:t xml:space="preserve">    Recursion will be used when running the program.</w:t>
-      </w:r>
-    </w:p>
-    <w:p>
-      <w:pPr>
-        <w:spacing w:after="0"/>
-        <w:rPr>
-          <w:sz w:val="24"/>
-          <w:szCs w:val="24"/>
-        </w:rPr>
-      </w:pPr>
-    </w:p>
-    <w:p>
-      <w:pPr>
-        <w:spacing w:after="0"/>
-        <w:rPr>
-          <w:sz w:val="24"/>
-          <w:szCs w:val="24"/>
-          <w:u w:val="single"/>
-        </w:rPr>
-      </w:pPr>
-      <w:r>
-        <w:rPr>
-          <w:sz w:val="24"/>
-          <w:szCs w:val="24"/>
-        </w:rPr>
-        <w:t xml:space="preserve">  </w:t>
-      </w:r>
-      <w:r>
-        <w:rPr>
-          <w:sz w:val="28"/>
-          <w:szCs w:val="24"/>
-          <w:u w:val="single"/>
-        </w:rPr>
-        <w:t xml:space="preserve">Array of </w:t>
-      </w:r>
-      <w:r>
-        <w:rPr>
-          <w:sz w:val="28"/>
-          <w:szCs w:val="24"/>
-          <w:u w:val="single"/>
-        </w:rPr>
-        <w:t>object</w:t>
-      </w:r>
-      <w:r>
-        <w:rPr>
-          <w:sz w:val="28"/>
-          <w:szCs w:val="24"/>
-          <w:u w:val="single"/>
-        </w:rPr>
-        <w:t>s:</w:t>
-      </w:r>
-    </w:p>
-    <w:p>
-      <w:pPr>
-        <w:spacing w:after="0"/>
-        <w:rPr>
-          <w:sz w:val="24"/>
-          <w:szCs w:val="24"/>
-        </w:rPr>
-      </w:pPr>
-      <w:r>
-        <w:rPr>
-          <w:sz w:val="24"/>
-          <w:szCs w:val="24"/>
-        </w:rPr>
-        <w:t xml:space="preserve">    An array of </w:t>
-      </w:r>
-      <w:r>
-        <w:rPr>
-          <w:sz w:val="24"/>
-          <w:szCs w:val="24"/>
-        </w:rPr>
-        <w:t>object</w:t>
-      </w:r>
-      <w:r>
-        <w:rPr>
-          <w:sz w:val="24"/>
-          <w:szCs w:val="24"/>
-        </w:rPr>
-        <w:t>s will be used to store the high score data while being manipulated</w:t>
-      </w:r>
-      <w:r>
-        <w:rPr>
-          <w:sz w:val="24"/>
-          <w:szCs w:val="24"/>
-        </w:rPr>
-        <w:t>.</w:t>
       </w:r>
       <w:bookmarkStart w:id="0" w:name="_GoBack"/>
       <w:bookmarkEnd w:id="0"/>
+    </w:p>
+    <w:p>
+      <w:pPr>
+        <w:spacing w:after="0"/>
+        <w:rPr>
+          <w:sz w:val="24"/>
+          <w:szCs w:val="24"/>
+        </w:rPr>
+      </w:pPr>
+    </w:p>
+    <w:p>
+      <w:pPr>
+        <w:spacing w:after="0"/>
+        <w:rPr>
+          <w:sz w:val="24"/>
+          <w:szCs w:val="24"/>
+          <w:u w:val="single"/>
+        </w:rPr>
+      </w:pPr>
+      <w:r>
+        <w:rPr>
+          <w:sz w:val="24"/>
+          <w:szCs w:val="24"/>
+        </w:rPr>
+        <w:t xml:space="preserve">  </w:t>
+      </w:r>
+      <w:r>
+        <w:rPr>
+          <w:sz w:val="28"/>
+          <w:szCs w:val="24"/>
+          <w:u w:val="single"/>
+        </w:rPr>
+        <w:t xml:space="preserve">Array of </w:t>
+      </w:r>
+      <w:r>
+        <w:rPr>
+          <w:sz w:val="28"/>
+          <w:szCs w:val="24"/>
+          <w:u w:val="single"/>
+        </w:rPr>
+        <w:t>object</w:t>
+      </w:r>
+      <w:r>
+        <w:rPr>
+          <w:sz w:val="28"/>
+          <w:szCs w:val="24"/>
+          <w:u w:val="single"/>
+        </w:rPr>
+        <w:t>s:</w:t>
+      </w:r>
+    </w:p>
+    <w:p>
+      <w:pPr>
+        <w:spacing w:after="0"/>
+        <w:rPr>
+          <w:sz w:val="24"/>
+          <w:szCs w:val="24"/>
+        </w:rPr>
+      </w:pPr>
+      <w:r>
+        <w:rPr>
+          <w:sz w:val="24"/>
+          <w:szCs w:val="24"/>
+        </w:rPr>
+        <w:t xml:space="preserve">    An array of </w:t>
+      </w:r>
+      <w:r>
+        <w:rPr>
+          <w:sz w:val="24"/>
+          <w:szCs w:val="24"/>
+        </w:rPr>
+        <w:t>object</w:t>
+      </w:r>
+      <w:r>
+        <w:rPr>
+          <w:sz w:val="24"/>
+          <w:szCs w:val="24"/>
+        </w:rPr>
+        <w:t>s will be used to store the high score data while being manipulated</w:t>
+      </w:r>
+      <w:r>
+        <w:rPr>
+          <w:sz w:val="24"/>
+          <w:szCs w:val="24"/>
+        </w:rPr>
+        <w:t>.</w:t>
+      </w:r>
     </w:p>
     <w:sectPr>
       <w:headerReference w:type="default" r:id="rId6"/>

</xml_diff>